<commit_message>
Renamed course to DevOps For Product Owners
</commit_message>
<xml_diff>
--- a/presentation/screenshots/Notebook.docx
+++ b/presentation/screenshots/Notebook.docx
@@ -3,7 +3,6 @@
 <w:document xmlns:wpc="http://schemas.microsoft.com/office/word/2010/wordprocessingCanvas" xmlns:cx="http://schemas.microsoft.com/office/drawing/2014/chartex" xmlns:cx1="http://schemas.microsoft.com/office/drawing/2015/9/8/chartex" xmlns:cx2="http://schemas.microsoft.com/office/drawing/2015/10/21/chartex" xmlns:cx3="http://schemas.microsoft.com/office/drawing/2016/5/9/chartex" xmlns:cx4="http://schemas.microsoft.com/office/drawing/2016/5/10/chartex" xmlns:cx5="http://schemas.microsoft.com/office/drawing/2016/5/11/chartex" xmlns:mc="http://schemas.openxmlformats.org/markup-compatibility/2006" xmlns:o="urn:schemas-microsoft-com:office:office" xmlns:r="http://schemas.openxmlformats.org/officeDocument/2006/relationships" xmlns:m="http://schemas.openxmlformats.org/officeDocument/2006/math" xmlns:v="urn:schemas-microsoft-com:vml" xmlns:wp14="http://schemas.microsoft.com/office/word/2010/wordprocessingDrawing" xmlns:wp="http://schemas.openxmlformats.org/drawingml/2006/wordprocessingDrawing" xmlns:w10="urn:schemas-microsoft-com:office:word" xmlns:w="http://schemas.openxmlformats.org/wordprocessingml/2006/main" xmlns:w14="http://schemas.microsoft.com/office/word/2010/wordml" xmlns:w15="http://schemas.microsoft.com/office/word/2012/wordml" xmlns:w16se="http://schemas.microsoft.com/office/word/2015/wordml/symex" xmlns:wpg="http://schemas.microsoft.com/office/word/2010/wordprocessingGroup" xmlns:wpi="http://schemas.microsoft.com/office/word/2010/wordprocessingInk" xmlns:wne="http://schemas.microsoft.com/office/word/2006/wordml" xmlns:wps="http://schemas.microsoft.com/office/word/2010/wordprocessingShape" mc:Ignorable="w14 w15 w16se wp14">
   <w:body>
     <w:p>
-      <w:bookmarkStart w:id="0" w:name="_GoBack"/>
       <w:r>
         <w:rPr>
           <w:noProof/>
@@ -24,7 +23,7 @@
                     <pic:cNvPicPr/>
                   </pic:nvPicPr>
                   <pic:blipFill>
-                    <a:blip r:embed="rId4" r:link="rId5">
+                    <a:blip r:embed="rId4">
                       <a:extLst>
                         <a:ext uri="{28A0092B-C50C-407E-A947-70E740481C1C}">
                           <a14:useLocalDpi xmlns:a14="http://schemas.microsoft.com/office/drawing/2010/main" val="0"/>
@@ -73,7 +72,7 @@
                     <pic:cNvPicPr/>
                   </pic:nvPicPr>
                   <pic:blipFill>
-                    <a:blip r:embed="rId6" r:link="rId7">
+                    <a:blip r:embed="rId5">
                       <a:extLst>
                         <a:ext uri="{28A0092B-C50C-407E-A947-70E740481C1C}">
                           <a14:useLocalDpi xmlns:a14="http://schemas.microsoft.com/office/drawing/2010/main" val="0"/>
@@ -101,6 +100,7 @@
       </w:r>
     </w:p>
     <w:p>
+      <w:bookmarkStart w:id="0" w:name="_GoBack"/>
       <w:r>
         <w:rPr>
           <w:noProof/>
@@ -122,7 +122,7 @@
                     <pic:cNvPicPr/>
                   </pic:nvPicPr>
                   <pic:blipFill>
-                    <a:blip r:embed="rId8" r:link="rId9">
+                    <a:blip r:embed="rId6">
                       <a:extLst>
                         <a:ext uri="{28A0092B-C50C-407E-A947-70E740481C1C}">
                           <a14:useLocalDpi xmlns:a14="http://schemas.microsoft.com/office/drawing/2010/main" val="0"/>

</xml_diff>